<commit_message>
moved gradien descent to one functin
</commit_message>
<xml_diff>
--- a/docs.docx
+++ b/docs.docx
@@ -4,7 +4,7 @@
   <w:body>
     <w:p>
       <w:pPr>
-        <w:pStyle w:val="Nagwek1"/>
+        <w:pStyle w:val="Heading1"/>
         <w:jc w:val="center"/>
         <w:rPr>
           <w:b/>
@@ -25,7 +25,7 @@
     </w:p>
     <w:p>
       <w:pPr>
-        <w:pStyle w:val="Nagwek2"/>
+        <w:pStyle w:val="Heading2"/>
         <w:jc w:val="center"/>
         <w:rPr>
           <w:i/>
@@ -41,25 +41,7 @@
           <w:sz w:val="28"/>
           <w:szCs w:val="28"/>
         </w:rPr>
-        <w:t>Zagadnienie przeszukiwania</w:t>
-      </w:r>
-      <w:r>
-        <w:rPr>
-          <w:i/>
-          <w:iCs/>
-          <w:sz w:val="28"/>
-          <w:szCs w:val="28"/>
-        </w:rPr>
-        <w:t xml:space="preserve"> </w:t>
-      </w:r>
-      <w:r>
-        <w:rPr>
-          <w:i/>
-          <w:iCs/>
-          <w:sz w:val="28"/>
-          <w:szCs w:val="28"/>
-        </w:rPr>
-        <w:t>i podstawowe podejścia do niego</w:t>
+        <w:t>Zagadnienie przeszukiwania i podstawowe podejścia do niego</w:t>
       </w:r>
     </w:p>
     <w:p>
@@ -121,6 +103,7 @@
       </w:pPr>
       <w:r>
         <w:rPr>
+          <w:noProof/>
           <w:sz w:val="24"/>
           <w:szCs w:val="24"/>
         </w:rPr>
@@ -140,7 +123,7 @@
                     <pic:cNvPicPr/>
                   </pic:nvPicPr>
                   <pic:blipFill>
-                    <a:blip r:embed="rId5"/>
+                    <a:blip r:embed="rId4"/>
                     <a:stretch>
                       <a:fillRect/>
                     </a:stretch>
@@ -251,7 +234,7 @@
                     </pic:cNvPicPr>
                   </pic:nvPicPr>
                   <pic:blipFill rotWithShape="1">
-                    <a:blip r:embed="rId6">
+                    <a:blip r:embed="rId5">
                       <a:extLst>
                         <a:ext uri="{28A0092B-C50C-407E-A947-70E740481C1C}">
                           <a14:useLocalDpi xmlns:a14="http://schemas.microsoft.com/office/drawing/2010/main" val="0"/>
@@ -300,27 +283,34 @@
     <w:p>
       <w:pPr>
         <w:jc w:val="center"/>
-        <w:rPr>
-          <w:lang w:val="en-GB"/>
-        </w:rPr>
-      </w:pPr>
-    </w:p>
-    <w:p>
-      <w:pPr>
-        <w:jc w:val="center"/>
-        <w:rPr>
-          <w:b/>
-          <w:bCs/>
-          <w:lang w:val="en-GB"/>
-        </w:rPr>
-      </w:pPr>
-      <w:r>
-        <w:rPr>
-          <w:b/>
-          <w:bCs/>
-          <w:lang w:val="en-GB"/>
-        </w:rPr>
-        <w:t>Wykres 1.</w:t>
+      </w:pPr>
+    </w:p>
+    <w:p>
+      <w:pPr>
+        <w:jc w:val="center"/>
+        <w:rPr>
+          <w:b/>
+          <w:bCs/>
+          <w:lang w:val="en-GB"/>
+        </w:rPr>
+      </w:pPr>
+      <w:proofErr w:type="spellStart"/>
+      <w:r>
+        <w:rPr>
+          <w:b/>
+          <w:bCs/>
+          <w:lang w:val="en-GB"/>
+        </w:rPr>
+        <w:t>Wykres</w:t>
+      </w:r>
+      <w:proofErr w:type="spellEnd"/>
+      <w:r>
+        <w:rPr>
+          <w:b/>
+          <w:bCs/>
+          <w:lang w:val="en-GB"/>
+        </w:rPr>
+        <w:t xml:space="preserve"> 1.</w:t>
       </w:r>
     </w:p>
     <w:p>
@@ -365,78 +355,46 @@
         <w:rPr>
           <w:sz w:val="24"/>
           <w:szCs w:val="24"/>
-          <w:lang w:val="en-GB"/>
-        </w:rPr>
-      </w:pPr>
-      <w:r>
-        <w:rPr>
-          <w:sz w:val="24"/>
-          <w:szCs w:val="24"/>
-          <w:lang w:val="en-GB"/>
+        </w:rPr>
+      </w:pPr>
+      <w:r>
+        <w:rPr>
+          <w:sz w:val="24"/>
+          <w:szCs w:val="24"/>
         </w:rPr>
         <w:t>Liczba iteracji - 4</w:t>
       </w:r>
     </w:p>
-    <w:p>
-      <w:pPr>
-        <w:rPr>
-          <w:lang w:val="en-GB"/>
-        </w:rPr>
-      </w:pPr>
-    </w:p>
-    <w:p>
-      <w:pPr>
-        <w:jc w:val="center"/>
-        <w:rPr>
-          <w:lang w:val="en-GB"/>
-        </w:rPr>
-      </w:pPr>
-    </w:p>
-    <w:p>
-      <w:pPr>
-        <w:rPr>
-          <w:lang w:val="en-GB"/>
-        </w:rPr>
-      </w:pPr>
-    </w:p>
-    <w:p>
-      <w:pPr>
-        <w:jc w:val="center"/>
-        <w:rPr>
-          <w:lang w:val="en-GB"/>
-        </w:rPr>
-      </w:pPr>
-    </w:p>
-    <w:p>
-      <w:pPr>
-        <w:jc w:val="center"/>
-        <w:rPr>
-          <w:lang w:val="en-GB"/>
-        </w:rPr>
-      </w:pPr>
-    </w:p>
-    <w:p>
-      <w:pPr>
-        <w:jc w:val="center"/>
-        <w:rPr>
-          <w:lang w:val="en-GB"/>
-        </w:rPr>
-      </w:pPr>
-    </w:p>
-    <w:p>
-      <w:pPr>
-        <w:jc w:val="center"/>
-        <w:rPr>
-          <w:lang w:val="en-GB"/>
-        </w:rPr>
-      </w:pPr>
-    </w:p>
-    <w:p>
-      <w:pPr>
-        <w:jc w:val="center"/>
-        <w:rPr>
-          <w:lang w:val="en-GB"/>
-        </w:rPr>
+    <w:p/>
+    <w:p>
+      <w:pPr>
+        <w:jc w:val="center"/>
+      </w:pPr>
+    </w:p>
+    <w:p/>
+    <w:p>
+      <w:pPr>
+        <w:jc w:val="center"/>
+      </w:pPr>
+    </w:p>
+    <w:p>
+      <w:pPr>
+        <w:jc w:val="center"/>
+      </w:pPr>
+    </w:p>
+    <w:p>
+      <w:pPr>
+        <w:jc w:val="center"/>
+      </w:pPr>
+    </w:p>
+    <w:p>
+      <w:pPr>
+        <w:jc w:val="center"/>
+      </w:pPr>
+    </w:p>
+    <w:p>
+      <w:pPr>
+        <w:jc w:val="center"/>
       </w:pPr>
       <w:r>
         <w:rPr>
@@ -470,7 +428,7 @@
                     </pic:cNvPicPr>
                   </pic:nvPicPr>
                   <pic:blipFill rotWithShape="1">
-                    <a:blip r:embed="rId7">
+                    <a:blip r:embed="rId6">
                       <a:extLst>
                         <a:ext uri="{28A0092B-C50C-407E-A947-70E740481C1C}">
                           <a14:useLocalDpi xmlns:a14="http://schemas.microsoft.com/office/drawing/2010/main" val="0"/>
@@ -514,59 +472,36 @@
     <w:p>
       <w:pPr>
         <w:jc w:val="center"/>
-        <w:rPr>
-          <w:lang w:val="en-GB"/>
-        </w:rPr>
-      </w:pPr>
-    </w:p>
-    <w:p>
-      <w:pPr>
-        <w:jc w:val="center"/>
-        <w:rPr>
-          <w:b/>
-          <w:bCs/>
-          <w:lang w:val="en-GB"/>
-        </w:rPr>
-      </w:pPr>
-      <w:r>
-        <w:rPr>
-          <w:b/>
-          <w:bCs/>
-          <w:lang w:val="en-GB"/>
-        </w:rPr>
-        <w:t xml:space="preserve">Wykres </w:t>
-      </w:r>
-      <w:r>
-        <w:rPr>
-          <w:b/>
-          <w:bCs/>
-          <w:lang w:val="en-GB"/>
-        </w:rPr>
-        <w:t>2</w:t>
-      </w:r>
-      <w:r>
-        <w:rPr>
-          <w:b/>
-          <w:bCs/>
-          <w:lang w:val="en-GB"/>
-        </w:rPr>
-        <w:t>.</w:t>
-      </w:r>
-    </w:p>
-    <w:p>
-      <w:pPr>
-        <w:jc w:val="center"/>
-        <w:rPr>
-          <w:sz w:val="24"/>
-          <w:szCs w:val="24"/>
-          <w:lang w:val="en-GB"/>
-        </w:rPr>
-      </w:pPr>
-      <w:r>
-        <w:rPr>
-          <w:sz w:val="24"/>
-          <w:szCs w:val="24"/>
-          <w:lang w:val="en-GB"/>
+      </w:pPr>
+    </w:p>
+    <w:p>
+      <w:pPr>
+        <w:jc w:val="center"/>
+        <w:rPr>
+          <w:b/>
+          <w:bCs/>
+        </w:rPr>
+      </w:pPr>
+      <w:r>
+        <w:rPr>
+          <w:b/>
+          <w:bCs/>
+        </w:rPr>
+        <w:t>Wykres 2.</w:t>
+      </w:r>
+    </w:p>
+    <w:p>
+      <w:pPr>
+        <w:jc w:val="center"/>
+        <w:rPr>
+          <w:sz w:val="24"/>
+          <w:szCs w:val="24"/>
+        </w:rPr>
+      </w:pPr>
+      <w:r>
+        <w:rPr>
+          <w:sz w:val="24"/>
+          <w:szCs w:val="24"/>
         </w:rPr>
         <w:t>starting_x = 0.4</w:t>
       </w:r>
@@ -577,32 +512,37 @@
         <w:rPr>
           <w:sz w:val="24"/>
           <w:szCs w:val="24"/>
-          <w:lang w:val="en-GB"/>
-        </w:rPr>
-      </w:pPr>
-      <w:r>
-        <w:rPr>
-          <w:sz w:val="24"/>
-          <w:szCs w:val="24"/>
-          <w:lang w:val="en-GB"/>
-        </w:rPr>
-        <w:t>learn_rate = 0.0004</w:t>
-      </w:r>
-    </w:p>
-    <w:p>
-      <w:pPr>
-        <w:jc w:val="center"/>
-        <w:rPr>
-          <w:sz w:val="24"/>
-          <w:szCs w:val="24"/>
-          <w:lang w:val="en-GB"/>
-        </w:rPr>
-      </w:pPr>
-      <w:r>
-        <w:rPr>
-          <w:sz w:val="24"/>
-          <w:szCs w:val="24"/>
-          <w:lang w:val="en-GB"/>
+        </w:rPr>
+      </w:pPr>
+      <w:proofErr w:type="spellStart"/>
+      <w:r>
+        <w:rPr>
+          <w:sz w:val="24"/>
+          <w:szCs w:val="24"/>
+        </w:rPr>
+        <w:t>learn_rate</w:t>
+      </w:r>
+      <w:proofErr w:type="spellEnd"/>
+      <w:r>
+        <w:rPr>
+          <w:sz w:val="24"/>
+          <w:szCs w:val="24"/>
+        </w:rPr>
+        <w:t xml:space="preserve"> = 0.0004</w:t>
+      </w:r>
+    </w:p>
+    <w:p>
+      <w:pPr>
+        <w:jc w:val="center"/>
+        <w:rPr>
+          <w:sz w:val="24"/>
+          <w:szCs w:val="24"/>
+        </w:rPr>
+      </w:pPr>
+      <w:r>
+        <w:rPr>
+          <w:sz w:val="24"/>
+          <w:szCs w:val="24"/>
         </w:rPr>
         <w:t>Liczba iteracji - 44</w:t>
       </w:r>
@@ -612,48 +552,32 @@
         <w:jc w:val="center"/>
         <w:rPr>
           <w:noProof/>
-          <w:lang w:val="en-GB"/>
-        </w:rPr>
-      </w:pPr>
-    </w:p>
-    <w:p>
-      <w:pPr>
-        <w:jc w:val="center"/>
-        <w:rPr>
-          <w:lang w:val="en-GB"/>
-        </w:rPr>
-      </w:pPr>
-    </w:p>
-    <w:p>
-      <w:pPr>
-        <w:jc w:val="center"/>
-        <w:rPr>
-          <w:lang w:val="en-GB"/>
-        </w:rPr>
-      </w:pPr>
-    </w:p>
-    <w:p>
-      <w:pPr>
-        <w:jc w:val="center"/>
-        <w:rPr>
-          <w:lang w:val="en-GB"/>
-        </w:rPr>
-      </w:pPr>
-    </w:p>
-    <w:p>
-      <w:pPr>
-        <w:jc w:val="center"/>
-        <w:rPr>
-          <w:lang w:val="en-GB"/>
-        </w:rPr>
-      </w:pPr>
-    </w:p>
-    <w:p>
-      <w:pPr>
-        <w:jc w:val="center"/>
-        <w:rPr>
-          <w:lang w:val="en-GB"/>
-        </w:rPr>
+        </w:rPr>
+      </w:pPr>
+    </w:p>
+    <w:p>
+      <w:pPr>
+        <w:jc w:val="center"/>
+      </w:pPr>
+    </w:p>
+    <w:p>
+      <w:pPr>
+        <w:jc w:val="center"/>
+      </w:pPr>
+    </w:p>
+    <w:p>
+      <w:pPr>
+        <w:jc w:val="center"/>
+      </w:pPr>
+    </w:p>
+    <w:p>
+      <w:pPr>
+        <w:jc w:val="center"/>
+      </w:pPr>
+    </w:p>
+    <w:p>
+      <w:pPr>
+        <w:jc w:val="center"/>
       </w:pPr>
       <w:r>
         <w:rPr>
@@ -686,7 +610,7 @@
                     </pic:cNvPicPr>
                   </pic:nvPicPr>
                   <pic:blipFill rotWithShape="1">
-                    <a:blip r:embed="rId8">
+                    <a:blip r:embed="rId7">
                       <a:extLst>
                         <a:ext uri="{28A0092B-C50C-407E-A947-70E740481C1C}">
                           <a14:useLocalDpi xmlns:a14="http://schemas.microsoft.com/office/drawing/2010/main" val="0"/>
@@ -730,41 +654,18 @@
     <w:p>
       <w:pPr>
         <w:jc w:val="center"/>
-        <w:rPr>
-          <w:lang w:val="en-GB"/>
-        </w:rPr>
-      </w:pPr>
-    </w:p>
-    <w:p>
-      <w:pPr>
-        <w:jc w:val="center"/>
-        <w:rPr>
-          <w:lang w:val="en-GB"/>
-        </w:rPr>
-      </w:pPr>
-      <w:r>
-        <w:rPr>
-          <w:b/>
-          <w:bCs/>
-          <w:lang w:val="en-GB"/>
-        </w:rPr>
-        <w:t xml:space="preserve">Wykres </w:t>
-      </w:r>
-      <w:r>
-        <w:rPr>
-          <w:b/>
-          <w:bCs/>
-          <w:lang w:val="en-GB"/>
-        </w:rPr>
-        <w:t>3</w:t>
-      </w:r>
-      <w:r>
-        <w:rPr>
-          <w:b/>
-          <w:bCs/>
-          <w:lang w:val="en-GB"/>
-        </w:rPr>
-        <w:t>.</w:t>
+      </w:pPr>
+    </w:p>
+    <w:p>
+      <w:pPr>
+        <w:jc w:val="center"/>
+      </w:pPr>
+      <w:r>
+        <w:rPr>
+          <w:b/>
+          <w:bCs/>
+        </w:rPr>
+        <w:t>Wykres 3.</w:t>
       </w:r>
     </w:p>
     <w:p>
@@ -856,16 +757,25 @@
     <w:p>
       <w:pPr>
         <w:jc w:val="center"/>
-      </w:pPr>
-    </w:p>
-    <w:p>
-      <w:pPr>
-        <w:jc w:val="center"/>
-      </w:pPr>
-    </w:p>
-    <w:p>
-      <w:pPr>
-        <w:jc w:val="center"/>
+        <w:rPr>
+          <w:lang w:val="en-GB"/>
+        </w:rPr>
+      </w:pPr>
+    </w:p>
+    <w:p>
+      <w:pPr>
+        <w:jc w:val="center"/>
+        <w:rPr>
+          <w:lang w:val="en-GB"/>
+        </w:rPr>
+      </w:pPr>
+    </w:p>
+    <w:p>
+      <w:pPr>
+        <w:jc w:val="center"/>
+        <w:rPr>
+          <w:lang w:val="en-GB"/>
+        </w:rPr>
       </w:pPr>
       <w:r>
         <w:rPr>
@@ -898,7 +808,7 @@
                     </pic:cNvPicPr>
                   </pic:nvPicPr>
                   <pic:blipFill rotWithShape="1">
-                    <a:blip r:embed="rId9">
+                    <a:blip r:embed="rId8">
                       <a:extLst>
                         <a:ext uri="{28A0092B-C50C-407E-A947-70E740481C1C}">
                           <a14:useLocalDpi xmlns:a14="http://schemas.microsoft.com/office/drawing/2010/main" val="0"/>
@@ -942,24 +852,43 @@
     <w:p>
       <w:pPr>
         <w:jc w:val="center"/>
-      </w:pPr>
-    </w:p>
-    <w:p>
-      <w:pPr>
-        <w:jc w:val="center"/>
-      </w:pPr>
-    </w:p>
-    <w:p>
-      <w:pPr>
-        <w:jc w:val="center"/>
-      </w:pPr>
-      <w:r>
-        <w:rPr>
-          <w:b/>
-          <w:bCs/>
-          <w:lang w:val="en-GB"/>
-        </w:rPr>
-        <w:t xml:space="preserve">Wykres </w:t>
+        <w:rPr>
+          <w:lang w:val="en-GB"/>
+        </w:rPr>
+      </w:pPr>
+    </w:p>
+    <w:p>
+      <w:pPr>
+        <w:jc w:val="center"/>
+        <w:rPr>
+          <w:lang w:val="en-GB"/>
+        </w:rPr>
+      </w:pPr>
+    </w:p>
+    <w:p>
+      <w:pPr>
+        <w:jc w:val="center"/>
+        <w:rPr>
+          <w:lang w:val="en-GB"/>
+        </w:rPr>
+      </w:pPr>
+      <w:proofErr w:type="spellStart"/>
+      <w:r>
+        <w:rPr>
+          <w:b/>
+          <w:bCs/>
+          <w:lang w:val="en-GB"/>
+        </w:rPr>
+        <w:t>Wykres</w:t>
+      </w:r>
+      <w:proofErr w:type="spellEnd"/>
+      <w:r>
+        <w:rPr>
+          <w:b/>
+          <w:bCs/>
+          <w:lang w:val="en-GB"/>
+        </w:rPr>
+        <w:t xml:space="preserve"> </w:t>
       </w:r>
       <w:r>
         <w:rPr>
@@ -984,12 +913,14 @@
         <w:rPr>
           <w:sz w:val="24"/>
           <w:szCs w:val="24"/>
-        </w:rPr>
-      </w:pPr>
-      <w:r>
-        <w:rPr>
-          <w:sz w:val="24"/>
-          <w:szCs w:val="24"/>
+          <w:lang w:val="en-GB"/>
+        </w:rPr>
+      </w:pPr>
+      <w:r>
+        <w:rPr>
+          <w:sz w:val="24"/>
+          <w:szCs w:val="24"/>
+          <w:lang w:val="en-GB"/>
         </w:rPr>
         <w:t>starting_x = 0.4</w:t>
       </w:r>
@@ -1000,14 +931,26 @@
         <w:rPr>
           <w:sz w:val="24"/>
           <w:szCs w:val="24"/>
-        </w:rPr>
-      </w:pPr>
-      <w:r>
-        <w:rPr>
-          <w:sz w:val="24"/>
-          <w:szCs w:val="24"/>
-        </w:rPr>
-        <w:t>learn_rate = 0.013</w:t>
+          <w:lang w:val="en-GB"/>
+        </w:rPr>
+      </w:pPr>
+      <w:proofErr w:type="spellStart"/>
+      <w:r>
+        <w:rPr>
+          <w:sz w:val="24"/>
+          <w:szCs w:val="24"/>
+          <w:lang w:val="en-GB"/>
+        </w:rPr>
+        <w:t>learn_rate</w:t>
+      </w:r>
+      <w:proofErr w:type="spellEnd"/>
+      <w:r>
+        <w:rPr>
+          <w:sz w:val="24"/>
+          <w:szCs w:val="24"/>
+          <w:lang w:val="en-GB"/>
+        </w:rPr>
+        <w:t xml:space="preserve"> = 0.013</w:t>
       </w:r>
     </w:p>
     <w:p>
@@ -1041,19 +984,10 @@
         <w:jc w:val="center"/>
       </w:pPr>
     </w:p>
-    <w:p>
-      <w:pPr>
-        <w:rPr>
-          <w:lang w:val="en-GB"/>
-        </w:rPr>
-      </w:pPr>
-    </w:p>
-    <w:p>
-      <w:pPr>
-        <w:jc w:val="center"/>
-        <w:rPr>
-          <w:lang w:val="en-GB"/>
-        </w:rPr>
+    <w:p/>
+    <w:p>
+      <w:pPr>
+        <w:jc w:val="center"/>
       </w:pPr>
       <w:r>
         <w:rPr>
@@ -1087,7 +1021,7 @@
                     </pic:cNvPicPr>
                   </pic:nvPicPr>
                   <pic:blipFill rotWithShape="1">
-                    <a:blip r:embed="rId10">
+                    <a:blip r:embed="rId9">
                       <a:extLst>
                         <a:ext uri="{28A0092B-C50C-407E-A947-70E740481C1C}">
                           <a14:useLocalDpi xmlns:a14="http://schemas.microsoft.com/office/drawing/2010/main" val="0"/>
@@ -1131,17 +1065,11 @@
     <w:p>
       <w:pPr>
         <w:jc w:val="center"/>
-        <w:rPr>
-          <w:lang w:val="en-GB"/>
-        </w:rPr>
-      </w:pPr>
-    </w:p>
-    <w:p>
-      <w:pPr>
-        <w:jc w:val="center"/>
-        <w:rPr>
-          <w:lang w:val="en-GB"/>
-        </w:rPr>
+      </w:pPr>
+    </w:p>
+    <w:p>
+      <w:pPr>
+        <w:jc w:val="center"/>
       </w:pPr>
     </w:p>
     <w:p>
@@ -1200,16 +1128,23 @@
         <w:rPr>
           <w:sz w:val="24"/>
           <w:szCs w:val="24"/>
-          <w:lang w:val="en-GB"/>
-        </w:rPr>
-      </w:pPr>
-      <w:r>
-        <w:rPr>
-          <w:sz w:val="24"/>
-          <w:szCs w:val="24"/>
-          <w:lang w:val="en-GB"/>
-        </w:rPr>
-        <w:t>learn_rate = 0.4</w:t>
+        </w:rPr>
+      </w:pPr>
+      <w:proofErr w:type="spellStart"/>
+      <w:r>
+        <w:rPr>
+          <w:sz w:val="24"/>
+          <w:szCs w:val="24"/>
+        </w:rPr>
+        <w:t>learn_rate</w:t>
+      </w:r>
+      <w:proofErr w:type="spellEnd"/>
+      <w:r>
+        <w:rPr>
+          <w:sz w:val="24"/>
+          <w:szCs w:val="24"/>
+        </w:rPr>
+        <w:t xml:space="preserve"> = 0.4</w:t>
       </w:r>
     </w:p>
     <w:p>
@@ -1228,57 +1163,273 @@
         <w:t>Liczba iteracji – 7</w:t>
       </w:r>
     </w:p>
-    <w:p>
-      <w:pPr>
-        <w:rPr>
-          <w:lang w:val="en-GB"/>
-        </w:rPr>
-      </w:pPr>
-    </w:p>
-    <w:p>
-      <w:pPr>
-        <w:jc w:val="center"/>
-        <w:rPr>
-          <w:lang w:val="en-GB"/>
-        </w:rPr>
-      </w:pPr>
-    </w:p>
-    <w:p>
-      <w:pPr>
-        <w:jc w:val="center"/>
-        <w:rPr>
-          <w:lang w:val="en-GB"/>
-        </w:rPr>
-      </w:pPr>
-    </w:p>
-    <w:p>
-      <w:pPr>
-        <w:jc w:val="center"/>
-        <w:rPr>
-          <w:lang w:val="en-GB"/>
-        </w:rPr>
-      </w:pPr>
-    </w:p>
-    <w:p>
-      <w:pPr>
-        <w:jc w:val="center"/>
-        <w:rPr>
-          <w:lang w:val="en-GB"/>
-        </w:rPr>
+    <w:p/>
+    <w:p>
+      <w:pPr>
+        <w:jc w:val="center"/>
+      </w:pPr>
+    </w:p>
+    <w:p>
+      <w:pPr>
+        <w:jc w:val="center"/>
+      </w:pPr>
+    </w:p>
+    <w:p>
+      <w:pPr>
+        <w:jc w:val="center"/>
       </w:pPr>
       <w:r>
         <w:rPr>
           <w:noProof/>
-          <w:lang w:val="en-GB"/>
+          <w:sz w:val="24"/>
+          <w:szCs w:val="24"/>
         </w:rPr>
         <w:drawing>
-          <wp:anchor distT="0" distB="0" distL="114300" distR="114300" simplePos="0" relativeHeight="251663360" behindDoc="0" locked="0" layoutInCell="1" allowOverlap="1" wp14:anchorId="4E6AEC03" wp14:editId="105C483D">
+          <wp:anchor distT="0" distB="0" distL="114300" distR="114300" simplePos="0" relativeHeight="251666432" behindDoc="0" locked="0" layoutInCell="1" allowOverlap="1" wp14:anchorId="3D2EE9A2" wp14:editId="4C14A817">
+            <wp:simplePos x="0" y="0"/>
+            <wp:positionH relativeFrom="column">
+              <wp:posOffset>381000</wp:posOffset>
+            </wp:positionH>
+            <wp:positionV relativeFrom="paragraph">
+              <wp:posOffset>219710</wp:posOffset>
+            </wp:positionV>
+            <wp:extent cx="3067050" cy="3074670"/>
+            <wp:effectExtent l="0" t="0" r="0" b="0"/>
+            <wp:wrapSquare wrapText="bothSides"/>
+            <wp:docPr id="10" name="Picture 10"/>
+            <wp:cNvGraphicFramePr>
+              <a:graphicFrameLocks xmlns:a="http://schemas.openxmlformats.org/drawingml/2006/main" noChangeAspect="1"/>
+            </wp:cNvGraphicFramePr>
+            <a:graphic xmlns:a="http://schemas.openxmlformats.org/drawingml/2006/main">
+              <a:graphicData uri="http://schemas.openxmlformats.org/drawingml/2006/picture">
+                <pic:pic xmlns:pic="http://schemas.openxmlformats.org/drawingml/2006/picture">
+                  <pic:nvPicPr>
+                    <pic:cNvPr id="0" name="Picture 1"/>
+                    <pic:cNvPicPr>
+                      <a:picLocks noChangeAspect="1" noChangeArrowheads="1"/>
+                    </pic:cNvPicPr>
+                  </pic:nvPicPr>
+                  <pic:blipFill rotWithShape="1">
+                    <a:blip r:embed="rId10">
+                      <a:extLst>
+                        <a:ext uri="{28A0092B-C50C-407E-A947-70E740481C1C}">
+                          <a14:useLocalDpi xmlns:a14="http://schemas.microsoft.com/office/drawing/2010/main" val="0"/>
+                        </a:ext>
+                      </a:extLst>
+                    </a:blip>
+                    <a:srcRect l="22475" t="9328" r="12866" b="4338"/>
+                    <a:stretch/>
+                  </pic:blipFill>
+                  <pic:spPr bwMode="auto">
+                    <a:xfrm>
+                      <a:off x="0" y="0"/>
+                      <a:ext cx="3067050" cy="3074670"/>
+                    </a:xfrm>
+                    <a:prstGeom prst="rect">
+                      <a:avLst/>
+                    </a:prstGeom>
+                    <a:noFill/>
+                    <a:ln>
+                      <a:noFill/>
+                    </a:ln>
+                    <a:extLst>
+                      <a:ext uri="{53640926-AAD7-44D8-BBD7-CCE9431645EC}">
+                        <a14:shadowObscured xmlns:a14="http://schemas.microsoft.com/office/drawing/2010/main"/>
+                      </a:ext>
+                    </a:extLst>
+                  </pic:spPr>
+                </pic:pic>
+              </a:graphicData>
+            </a:graphic>
+            <wp14:sizeRelH relativeFrom="margin">
+              <wp14:pctWidth>0</wp14:pctWidth>
+            </wp14:sizeRelH>
+            <wp14:sizeRelV relativeFrom="margin">
+              <wp14:pctHeight>0</wp14:pctHeight>
+            </wp14:sizeRelV>
+          </wp:anchor>
+        </w:drawing>
+      </w:r>
+    </w:p>
+    <w:p>
+      <w:pPr>
+        <w:jc w:val="center"/>
+      </w:pPr>
+    </w:p>
+    <w:p>
+      <w:pPr>
+        <w:jc w:val="center"/>
+      </w:pPr>
+    </w:p>
+    <w:p>
+      <w:pPr>
+        <w:jc w:val="center"/>
+      </w:pPr>
+    </w:p>
+    <w:p>
+      <w:pPr>
+        <w:jc w:val="center"/>
+        <w:rPr>
+          <w:lang w:val="en-GB"/>
+        </w:rPr>
+      </w:pPr>
+      <w:proofErr w:type="spellStart"/>
+      <w:r>
+        <w:rPr>
+          <w:b/>
+          <w:bCs/>
+          <w:lang w:val="en-GB"/>
+        </w:rPr>
+        <w:t>Wykres</w:t>
+      </w:r>
+      <w:proofErr w:type="spellEnd"/>
+      <w:r>
+        <w:rPr>
+          <w:b/>
+          <w:bCs/>
+          <w:lang w:val="en-GB"/>
+        </w:rPr>
+        <w:t xml:space="preserve"> </w:t>
+      </w:r>
+      <w:r>
+        <w:rPr>
+          <w:b/>
+          <w:bCs/>
+          <w:lang w:val="en-GB"/>
+        </w:rPr>
+        <w:t>6</w:t>
+      </w:r>
+      <w:r>
+        <w:rPr>
+          <w:b/>
+          <w:bCs/>
+          <w:lang w:val="en-GB"/>
+        </w:rPr>
+        <w:t>.</w:t>
+      </w:r>
+    </w:p>
+    <w:p>
+      <w:pPr>
+        <w:jc w:val="center"/>
+        <w:rPr>
+          <w:sz w:val="24"/>
+          <w:szCs w:val="24"/>
+          <w:lang w:val="en-GB"/>
+        </w:rPr>
+      </w:pPr>
+      <w:r>
+        <w:rPr>
+          <w:sz w:val="24"/>
+          <w:szCs w:val="24"/>
+          <w:lang w:val="en-GB"/>
+        </w:rPr>
+        <w:t>starting_x1 = 3</w:t>
+      </w:r>
+      <w:r>
+        <w:rPr>
+          <w:sz w:val="24"/>
+          <w:szCs w:val="24"/>
+          <w:lang w:val="en-GB"/>
+        </w:rPr>
+        <w:t>00</w:t>
+      </w:r>
+      <w:r>
+        <w:rPr>
+          <w:sz w:val="24"/>
+          <w:szCs w:val="24"/>
+          <w:lang w:val="en-GB"/>
+        </w:rPr>
+        <w:t>, starting_x2 = 2</w:t>
+      </w:r>
+      <w:r>
+        <w:rPr>
+          <w:sz w:val="24"/>
+          <w:szCs w:val="24"/>
+          <w:lang w:val="en-GB"/>
+        </w:rPr>
+        <w:t>00</w:t>
+      </w:r>
+    </w:p>
+    <w:p>
+      <w:pPr>
+        <w:jc w:val="center"/>
+        <w:rPr>
+          <w:sz w:val="24"/>
+          <w:szCs w:val="24"/>
+        </w:rPr>
+      </w:pPr>
+      <w:proofErr w:type="spellStart"/>
+      <w:r>
+        <w:rPr>
+          <w:sz w:val="24"/>
+          <w:szCs w:val="24"/>
+        </w:rPr>
+        <w:t>learn_rate</w:t>
+      </w:r>
+      <w:proofErr w:type="spellEnd"/>
+      <w:r>
+        <w:rPr>
+          <w:sz w:val="24"/>
+          <w:szCs w:val="24"/>
+        </w:rPr>
+        <w:t xml:space="preserve"> = 0.4</w:t>
+      </w:r>
+    </w:p>
+    <w:p>
+      <w:pPr>
+        <w:jc w:val="center"/>
+        <w:rPr>
+          <w:sz w:val="24"/>
+          <w:szCs w:val="24"/>
+        </w:rPr>
+      </w:pPr>
+      <w:r>
+        <w:rPr>
+          <w:sz w:val="24"/>
+          <w:szCs w:val="24"/>
+        </w:rPr>
+        <w:t xml:space="preserve">Liczba iteracji – </w:t>
+      </w:r>
+      <w:r>
+        <w:rPr>
+          <w:sz w:val="24"/>
+          <w:szCs w:val="24"/>
+        </w:rPr>
+        <w:t>10</w:t>
+      </w:r>
+    </w:p>
+    <w:p>
+      <w:pPr>
+        <w:jc w:val="center"/>
+      </w:pPr>
+    </w:p>
+    <w:p>
+      <w:pPr>
+        <w:jc w:val="center"/>
+      </w:pPr>
+    </w:p>
+    <w:p>
+      <w:pPr>
+        <w:jc w:val="center"/>
+      </w:pPr>
+    </w:p>
+    <w:p>
+      <w:pPr>
+        <w:jc w:val="center"/>
+      </w:pPr>
+      <w:r>
+        <w:rPr>
+          <w:noProof/>
+          <w:lang w:val="en-GB"/>
+        </w:rPr>
+        <w:drawing>
+          <wp:anchor distT="0" distB="0" distL="114300" distR="114300" simplePos="0" relativeHeight="251663360" behindDoc="0" locked="0" layoutInCell="1" allowOverlap="1" wp14:anchorId="4E6AEC03" wp14:editId="23A9EB54">
             <wp:simplePos x="0" y="0"/>
             <wp:positionH relativeFrom="margin">
-              <wp:posOffset>447675</wp:posOffset>
+              <wp:posOffset>466725</wp:posOffset>
             </wp:positionH>
             <wp:positionV relativeFrom="paragraph">
-              <wp:posOffset>162560</wp:posOffset>
+              <wp:posOffset>154305</wp:posOffset>
             </wp:positionV>
             <wp:extent cx="3000375" cy="3062605"/>
             <wp:effectExtent l="0" t="0" r="9525" b="4445"/>
@@ -1341,31 +1492,31 @@
     <w:p>
       <w:pPr>
         <w:jc w:val="center"/>
-        <w:rPr>
-          <w:lang w:val="en-GB"/>
-        </w:rPr>
-      </w:pPr>
-    </w:p>
-    <w:p>
-      <w:pPr>
-        <w:jc w:val="center"/>
-        <w:rPr>
-          <w:lang w:val="en-GB"/>
-        </w:rPr>
-      </w:pPr>
-    </w:p>
-    <w:p>
-      <w:pPr>
-        <w:jc w:val="center"/>
-        <w:rPr>
-          <w:lang w:val="en-GB"/>
-        </w:rPr>
-      </w:pPr>
-      <w:r>
-        <w:rPr>
-          <w:b/>
-          <w:bCs/>
-          <w:lang w:val="en-GB"/>
+      </w:pPr>
+    </w:p>
+    <w:p>
+      <w:pPr>
+        <w:jc w:val="center"/>
+      </w:pPr>
+    </w:p>
+    <w:p>
+      <w:pPr>
+        <w:jc w:val="center"/>
+      </w:pPr>
+    </w:p>
+    <w:p>
+      <w:pPr>
+        <w:jc w:val="center"/>
+      </w:pPr>
+    </w:p>
+    <w:p>
+      <w:pPr>
+        <w:jc w:val="center"/>
+      </w:pPr>
+      <w:r>
+        <w:rPr>
+          <w:b/>
+          <w:bCs/>
         </w:rPr>
         <w:t xml:space="preserve">Wykres </w:t>
       </w:r>
@@ -1373,15 +1524,13 @@
         <w:rPr>
           <w:b/>
           <w:bCs/>
-          <w:lang w:val="en-GB"/>
-        </w:rPr>
-        <w:t>6</w:t>
-      </w:r>
-      <w:r>
-        <w:rPr>
-          <w:b/>
-          <w:bCs/>
-          <w:lang w:val="en-GB"/>
+        </w:rPr>
+        <w:t>7</w:t>
+      </w:r>
+      <w:r>
+        <w:rPr>
+          <w:b/>
+          <w:bCs/>
         </w:rPr>
         <w:t>.</w:t>
       </w:r>
@@ -1413,13 +1562,23 @@
           <w:lang w:val="en-GB"/>
         </w:rPr>
       </w:pPr>
-      <w:r>
-        <w:rPr>
-          <w:sz w:val="24"/>
-          <w:szCs w:val="24"/>
-          <w:lang w:val="en-GB"/>
-        </w:rPr>
-        <w:t>learn_rate = 0.2</w:t>
+      <w:proofErr w:type="spellStart"/>
+      <w:r>
+        <w:rPr>
+          <w:sz w:val="24"/>
+          <w:szCs w:val="24"/>
+          <w:lang w:val="en-GB"/>
+        </w:rPr>
+        <w:t>learn_rate</w:t>
+      </w:r>
+      <w:proofErr w:type="spellEnd"/>
+      <w:r>
+        <w:rPr>
+          <w:sz w:val="24"/>
+          <w:szCs w:val="24"/>
+          <w:lang w:val="en-GB"/>
+        </w:rPr>
+        <w:t xml:space="preserve"> = 0.2</w:t>
       </w:r>
     </w:p>
     <w:p>
@@ -1441,49 +1600,31 @@
     <w:p>
       <w:pPr>
         <w:jc w:val="center"/>
-        <w:rPr>
-          <w:lang w:val="en-GB"/>
-        </w:rPr>
-      </w:pPr>
-    </w:p>
-    <w:p>
-      <w:pPr>
-        <w:jc w:val="center"/>
-        <w:rPr>
-          <w:lang w:val="en-GB"/>
-        </w:rPr>
-      </w:pPr>
-    </w:p>
-    <w:p>
-      <w:pPr>
-        <w:jc w:val="center"/>
-        <w:rPr>
-          <w:lang w:val="en-GB"/>
-        </w:rPr>
-      </w:pPr>
-    </w:p>
-    <w:p>
-      <w:pPr>
-        <w:jc w:val="center"/>
-        <w:rPr>
-          <w:lang w:val="en-GB"/>
-        </w:rPr>
-      </w:pPr>
-    </w:p>
-    <w:p>
-      <w:pPr>
-        <w:jc w:val="center"/>
-        <w:rPr>
-          <w:lang w:val="en-GB"/>
-        </w:rPr>
-      </w:pPr>
-    </w:p>
-    <w:p>
-      <w:pPr>
-        <w:jc w:val="center"/>
-        <w:rPr>
-          <w:lang w:val="en-GB"/>
-        </w:rPr>
+      </w:pPr>
+    </w:p>
+    <w:p>
+      <w:pPr>
+        <w:jc w:val="center"/>
+      </w:pPr>
+    </w:p>
+    <w:p>
+      <w:pPr>
+        <w:jc w:val="center"/>
+      </w:pPr>
+    </w:p>
+    <w:p>
+      <w:pPr>
+        <w:jc w:val="center"/>
+      </w:pPr>
+    </w:p>
+    <w:p>
+      <w:pPr>
+        <w:jc w:val="center"/>
+      </w:pPr>
+    </w:p>
+    <w:p>
+      <w:pPr>
+        <w:jc w:val="center"/>
       </w:pPr>
       <w:r>
         <w:rPr>
@@ -1560,31 +1701,21 @@
     <w:p>
       <w:pPr>
         <w:jc w:val="center"/>
-        <w:rPr>
-          <w:lang w:val="en-GB"/>
-        </w:rPr>
-      </w:pPr>
-    </w:p>
-    <w:p>
-      <w:pPr>
-        <w:jc w:val="center"/>
-        <w:rPr>
-          <w:lang w:val="en-GB"/>
-        </w:rPr>
-      </w:pPr>
-    </w:p>
-    <w:p>
-      <w:pPr>
-        <w:jc w:val="center"/>
-        <w:rPr>
-          <w:lang w:val="en-GB"/>
-        </w:rPr>
-      </w:pPr>
-      <w:r>
-        <w:rPr>
-          <w:b/>
-          <w:bCs/>
-          <w:lang w:val="en-GB"/>
+      </w:pPr>
+    </w:p>
+    <w:p>
+      <w:pPr>
+        <w:jc w:val="center"/>
+      </w:pPr>
+    </w:p>
+    <w:p>
+      <w:pPr>
+        <w:jc w:val="center"/>
+      </w:pPr>
+      <w:r>
+        <w:rPr>
+          <w:b/>
+          <w:bCs/>
         </w:rPr>
         <w:t xml:space="preserve">Wykres </w:t>
       </w:r>
@@ -1592,15 +1723,13 @@
         <w:rPr>
           <w:b/>
           <w:bCs/>
-          <w:lang w:val="en-GB"/>
-        </w:rPr>
-        <w:t>7</w:t>
-      </w:r>
-      <w:r>
-        <w:rPr>
-          <w:b/>
-          <w:bCs/>
-          <w:lang w:val="en-GB"/>
+        </w:rPr>
+        <w:t>8</w:t>
+      </w:r>
+      <w:r>
+        <w:rPr>
+          <w:b/>
+          <w:bCs/>
         </w:rPr>
         <w:t>.</w:t>
       </w:r>
@@ -1611,14 +1740,12 @@
         <w:rPr>
           <w:sz w:val="24"/>
           <w:szCs w:val="24"/>
-          <w:lang w:val="en-GB"/>
-        </w:rPr>
-      </w:pPr>
-      <w:r>
-        <w:rPr>
-          <w:sz w:val="24"/>
-          <w:szCs w:val="24"/>
-          <w:lang w:val="en-GB"/>
+        </w:rPr>
+      </w:pPr>
+      <w:r>
+        <w:rPr>
+          <w:sz w:val="24"/>
+          <w:szCs w:val="24"/>
         </w:rPr>
         <w:t>starting_x1 = 3, starting_x2 = 2</w:t>
       </w:r>
@@ -1629,32 +1756,37 @@
         <w:rPr>
           <w:sz w:val="24"/>
           <w:szCs w:val="24"/>
-          <w:lang w:val="en-GB"/>
-        </w:rPr>
-      </w:pPr>
-      <w:r>
-        <w:rPr>
-          <w:sz w:val="24"/>
-          <w:szCs w:val="24"/>
-          <w:lang w:val="en-GB"/>
-        </w:rPr>
-        <w:t>learn_rate = 0.8</w:t>
-      </w:r>
-    </w:p>
-    <w:p>
-      <w:pPr>
-        <w:jc w:val="center"/>
-        <w:rPr>
-          <w:sz w:val="24"/>
-          <w:szCs w:val="24"/>
-          <w:lang w:val="en-GB"/>
-        </w:rPr>
-      </w:pPr>
-      <w:r>
-        <w:rPr>
-          <w:sz w:val="24"/>
-          <w:szCs w:val="24"/>
-          <w:lang w:val="en-GB"/>
+        </w:rPr>
+      </w:pPr>
+      <w:proofErr w:type="spellStart"/>
+      <w:r>
+        <w:rPr>
+          <w:sz w:val="24"/>
+          <w:szCs w:val="24"/>
+        </w:rPr>
+        <w:t>learn_rate</w:t>
+      </w:r>
+      <w:proofErr w:type="spellEnd"/>
+      <w:r>
+        <w:rPr>
+          <w:sz w:val="24"/>
+          <w:szCs w:val="24"/>
+        </w:rPr>
+        <w:t xml:space="preserve"> = 0.8</w:t>
+      </w:r>
+    </w:p>
+    <w:p>
+      <w:pPr>
+        <w:jc w:val="center"/>
+        <w:rPr>
+          <w:sz w:val="24"/>
+          <w:szCs w:val="24"/>
+        </w:rPr>
+      </w:pPr>
+      <w:r>
+        <w:rPr>
+          <w:sz w:val="24"/>
+          <w:szCs w:val="24"/>
         </w:rPr>
         <w:t>Liczba iteracji – 21</w:t>
       </w:r>
@@ -1662,7 +1794,39 @@
     <w:p>
       <w:pPr>
         <w:jc w:val="center"/>
-        <w:rPr>
+      </w:pPr>
+    </w:p>
+    <w:p>
+      <w:pPr>
+        <w:jc w:val="center"/>
+      </w:pPr>
+    </w:p>
+    <w:p>
+      <w:pPr>
+        <w:jc w:val="center"/>
+        <w:rPr>
+          <w:b/>
+          <w:bCs/>
+          <w:lang w:val="en-GB"/>
+        </w:rPr>
+      </w:pPr>
+    </w:p>
+    <w:p>
+      <w:pPr>
+        <w:jc w:val="center"/>
+        <w:rPr>
+          <w:b/>
+          <w:bCs/>
+          <w:lang w:val="en-GB"/>
+        </w:rPr>
+      </w:pPr>
+    </w:p>
+    <w:p>
+      <w:pPr>
+        <w:jc w:val="center"/>
+        <w:rPr>
+          <w:b/>
+          <w:bCs/>
           <w:lang w:val="en-GB"/>
         </w:rPr>
       </w:pPr>
@@ -1671,12 +1835,11 @@
           <w:noProof/>
           <w:lang w:val="en-GB"/>
         </w:rPr>
-        <w:lastRenderedPageBreak/>
         <w:drawing>
-          <wp:anchor distT="0" distB="0" distL="114300" distR="114300" simplePos="0" relativeHeight="251665408" behindDoc="0" locked="0" layoutInCell="1" allowOverlap="1" wp14:anchorId="2F9CB2C4" wp14:editId="264120E8">
+          <wp:anchor distT="0" distB="0" distL="114300" distR="114300" simplePos="0" relativeHeight="251665408" behindDoc="0" locked="0" layoutInCell="1" allowOverlap="1" wp14:anchorId="2F9CB2C4" wp14:editId="255508CC">
             <wp:simplePos x="0" y="0"/>
             <wp:positionH relativeFrom="column">
-              <wp:posOffset>409575</wp:posOffset>
+              <wp:posOffset>457200</wp:posOffset>
             </wp:positionH>
             <wp:positionV relativeFrom="paragraph">
               <wp:posOffset>9525</wp:posOffset>
@@ -1737,156 +1900,411 @@
       <w:pPr>
         <w:jc w:val="center"/>
         <w:rPr>
-          <w:lang w:val="en-GB"/>
-        </w:rPr>
-      </w:pPr>
-    </w:p>
-    <w:p>
-      <w:pPr>
-        <w:jc w:val="center"/>
-        <w:rPr>
-          <w:sz w:val="24"/>
-          <w:szCs w:val="24"/>
-          <w:lang w:val="en-GB"/>
-        </w:rPr>
-      </w:pPr>
-      <w:r>
-        <w:rPr>
-          <w:b/>
-          <w:bCs/>
-          <w:lang w:val="en-GB"/>
-        </w:rPr>
-        <w:t xml:space="preserve">Wykres </w:t>
-      </w:r>
-      <w:r>
-        <w:rPr>
-          <w:b/>
-          <w:bCs/>
-          <w:lang w:val="en-GB"/>
+          <w:b/>
+          <w:bCs/>
+          <w:lang w:val="en-GB"/>
+        </w:rPr>
+      </w:pPr>
+    </w:p>
+    <w:p>
+      <w:pPr>
+        <w:jc w:val="center"/>
+        <w:rPr>
+          <w:b/>
+          <w:bCs/>
+          <w:lang w:val="en-GB"/>
+        </w:rPr>
+      </w:pPr>
+    </w:p>
+    <w:p>
+      <w:pPr>
+        <w:jc w:val="center"/>
+        <w:rPr>
+          <w:sz w:val="24"/>
+          <w:szCs w:val="24"/>
+          <w:lang w:val="en-GB"/>
+        </w:rPr>
+      </w:pPr>
+      <w:proofErr w:type="spellStart"/>
+      <w:r>
+        <w:rPr>
+          <w:b/>
+          <w:bCs/>
+          <w:lang w:val="en-GB"/>
+        </w:rPr>
+        <w:t>Wykres</w:t>
+      </w:r>
+      <w:proofErr w:type="spellEnd"/>
+      <w:r>
+        <w:rPr>
+          <w:b/>
+          <w:bCs/>
+          <w:lang w:val="en-GB"/>
+        </w:rPr>
+        <w:t xml:space="preserve"> </w:t>
+      </w:r>
+      <w:r>
+        <w:rPr>
+          <w:b/>
+          <w:bCs/>
+          <w:lang w:val="en-GB"/>
+        </w:rPr>
+        <w:t>9</w:t>
+      </w:r>
+      <w:r>
+        <w:rPr>
+          <w:b/>
+          <w:bCs/>
+          <w:lang w:val="en-GB"/>
+        </w:rPr>
+        <w:t>.</w:t>
+      </w:r>
+    </w:p>
+    <w:p>
+      <w:pPr>
+        <w:jc w:val="center"/>
+        <w:rPr>
+          <w:sz w:val="24"/>
+          <w:szCs w:val="24"/>
+          <w:lang w:val="en-GB"/>
+        </w:rPr>
+      </w:pPr>
+      <w:r>
+        <w:rPr>
+          <w:sz w:val="24"/>
+          <w:szCs w:val="24"/>
+          <w:lang w:val="en-GB"/>
+        </w:rPr>
+        <w:t>starting_x1 = 3, starting_x2 = 2</w:t>
+      </w:r>
+    </w:p>
+    <w:p>
+      <w:pPr>
+        <w:jc w:val="center"/>
+        <w:rPr>
+          <w:sz w:val="24"/>
+          <w:szCs w:val="24"/>
+          <w:lang w:val="en-GB"/>
+        </w:rPr>
+      </w:pPr>
+      <w:proofErr w:type="spellStart"/>
+      <w:r>
+        <w:rPr>
+          <w:sz w:val="24"/>
+          <w:szCs w:val="24"/>
+          <w:lang w:val="en-GB"/>
+        </w:rPr>
+        <w:t>learn_rate</w:t>
+      </w:r>
+      <w:proofErr w:type="spellEnd"/>
+      <w:r>
+        <w:rPr>
+          <w:sz w:val="24"/>
+          <w:szCs w:val="24"/>
+          <w:lang w:val="en-GB"/>
+        </w:rPr>
+        <w:t xml:space="preserve"> = 1.001</w:t>
+      </w:r>
+    </w:p>
+    <w:p>
+      <w:pPr>
+        <w:jc w:val="center"/>
+        <w:rPr>
+          <w:sz w:val="24"/>
+          <w:szCs w:val="24"/>
+        </w:rPr>
+      </w:pPr>
+      <w:r>
+        <w:rPr>
+          <w:sz w:val="24"/>
+          <w:szCs w:val="24"/>
+        </w:rPr>
+        <w:t>Liczba iteracji – 100 (przyjęta maksymalna liczba iteracji)</w:t>
+      </w:r>
+    </w:p>
+    <w:p>
+      <w:pPr>
+        <w:jc w:val="center"/>
+      </w:pPr>
+    </w:p>
+    <w:p>
+      <w:pPr>
+        <w:jc w:val="center"/>
+      </w:pPr>
+    </w:p>
+    <w:p>
+      <w:pPr>
+        <w:jc w:val="center"/>
+      </w:pPr>
+    </w:p>
+    <w:p>
+      <w:pPr>
+        <w:jc w:val="center"/>
+      </w:pPr>
+    </w:p>
+    <w:p>
+      <w:pPr>
+        <w:jc w:val="center"/>
+        <w:rPr>
+          <w:b/>
+          <w:bCs/>
+          <w:sz w:val="24"/>
+          <w:szCs w:val="24"/>
+        </w:rPr>
+      </w:pPr>
+      <w:r>
+        <w:rPr>
+          <w:b/>
+          <w:bCs/>
+          <w:sz w:val="24"/>
+          <w:szCs w:val="24"/>
+        </w:rPr>
+        <w:t>Obserwacje i wnioski</w:t>
+      </w:r>
+    </w:p>
+    <w:p>
+      <w:pPr>
+        <w:rPr>
+          <w:sz w:val="24"/>
+          <w:szCs w:val="24"/>
+        </w:rPr>
+      </w:pPr>
+      <w:r>
+        <w:rPr>
+          <w:sz w:val="24"/>
+          <w:szCs w:val="24"/>
+        </w:rPr>
+        <w:t>Szybkość znalezienia minimum lokalnego zależy od wielkości kroku</w:t>
+      </w:r>
+      <w:r>
+        <w:rPr>
+          <w:sz w:val="24"/>
+          <w:szCs w:val="24"/>
+        </w:rPr>
+        <w:t>, więc</w:t>
+      </w:r>
+      <w:r>
+        <w:rPr>
+          <w:sz w:val="24"/>
+          <w:szCs w:val="24"/>
+        </w:rPr>
+        <w:t xml:space="preserve"> </w:t>
+      </w:r>
+      <w:r>
+        <w:rPr>
+          <w:sz w:val="24"/>
+          <w:szCs w:val="24"/>
+        </w:rPr>
+        <w:t>j</w:t>
+      </w:r>
+      <w:r>
+        <w:rPr>
+          <w:sz w:val="24"/>
+          <w:szCs w:val="24"/>
+        </w:rPr>
+        <w:t xml:space="preserve">akoś </w:t>
+      </w:r>
+      <w:r>
+        <w:rPr>
+          <w:sz w:val="24"/>
+          <w:szCs w:val="24"/>
+        </w:rPr>
+        <w:t xml:space="preserve">zaimplementowanego przeze mnie </w:t>
+      </w:r>
+      <w:r>
+        <w:rPr>
+          <w:sz w:val="24"/>
+          <w:szCs w:val="24"/>
+        </w:rPr>
+        <w:t>algorytmu zależy od parametru learn_rate.</w:t>
+      </w:r>
+    </w:p>
+    <w:p>
+      <w:pPr>
+        <w:rPr>
+          <w:sz w:val="24"/>
+          <w:szCs w:val="24"/>
+        </w:rPr>
+      </w:pPr>
+      <w:r>
+        <w:rPr>
+          <w:sz w:val="24"/>
+          <w:szCs w:val="24"/>
+        </w:rPr>
+        <w:t xml:space="preserve">Dobrze dobrana wartość learn_rate powoduje, że szybko zbliżamy się do minimum, z każdą iteracją znacząco </w:t>
+      </w:r>
+      <w:r>
+        <w:rPr>
+          <w:sz w:val="24"/>
+          <w:szCs w:val="24"/>
+        </w:rPr>
+        <w:t xml:space="preserve">się do niego </w:t>
+      </w:r>
+      <w:r>
+        <w:rPr>
+          <w:sz w:val="24"/>
+          <w:szCs w:val="24"/>
+        </w:rPr>
+        <w:t>zbliżając.</w:t>
+      </w:r>
+    </w:p>
+    <w:p>
+      <w:pPr>
+        <w:rPr>
+          <w:sz w:val="24"/>
+          <w:szCs w:val="24"/>
+        </w:rPr>
+      </w:pPr>
+      <w:r>
+        <w:rPr>
+          <w:sz w:val="24"/>
+          <w:szCs w:val="24"/>
+        </w:rPr>
+        <w:t>Jeśli wybrana wartość wielkości kroku jest za duża, to możliwe jest, że nigdy nie znajdziemy lokalnego minimum. Nawet jeśli mamy trochę szczęścia I algorytm znajdzie jakieś minimum, to może to zająć bardzo dużo iteracji.</w:t>
+      </w:r>
+      <w:r>
+        <w:rPr>
+          <w:sz w:val="24"/>
+          <w:szCs w:val="24"/>
+        </w:rPr>
+        <w:t xml:space="preserve"> Sytuację to widać bardzo dobrze na wykresie 4 i </w:t>
+      </w:r>
+      <w:r>
+        <w:rPr>
+          <w:sz w:val="24"/>
+          <w:szCs w:val="24"/>
+        </w:rPr>
+        <w:t>9</w:t>
+      </w:r>
+      <w:r>
+        <w:rPr>
+          <w:sz w:val="24"/>
+          <w:szCs w:val="24"/>
+        </w:rPr>
+        <w:t>. W obydwu przypadkach algorytm zatrzymał się po wcześniej zdefiniowanej liczbie kroków – inaczej mógłby działać w nieskończoność nie znajdując żadnego minimum.</w:t>
+      </w:r>
+      <w:r>
+        <w:rPr>
+          <w:sz w:val="24"/>
+          <w:szCs w:val="24"/>
+        </w:rPr>
+        <w:t xml:space="preserve"> Ale nawet z za dużą wartością </w:t>
+      </w:r>
+      <w:proofErr w:type="spellStart"/>
+      <w:r>
+        <w:rPr>
+          <w:sz w:val="24"/>
+          <w:szCs w:val="24"/>
+        </w:rPr>
+        <w:t>learn_rate</w:t>
+      </w:r>
+      <w:proofErr w:type="spellEnd"/>
+      <w:r>
+        <w:rPr>
+          <w:sz w:val="24"/>
+          <w:szCs w:val="24"/>
+        </w:rPr>
+        <w:t xml:space="preserve"> ciągle możliwe </w:t>
+      </w:r>
+      <w:r>
+        <w:rPr>
+          <w:sz w:val="24"/>
+          <w:szCs w:val="24"/>
+        </w:rPr>
+        <w:t>jest,</w:t>
+      </w:r>
+      <w:r>
+        <w:rPr>
+          <w:sz w:val="24"/>
+          <w:szCs w:val="24"/>
+        </w:rPr>
+        <w:t xml:space="preserve"> że</w:t>
+      </w:r>
+      <w:r>
+        <w:rPr>
+          <w:sz w:val="24"/>
+          <w:szCs w:val="24"/>
+        </w:rPr>
+        <w:t xml:space="preserve"> </w:t>
+      </w:r>
+      <w:r>
+        <w:rPr>
+          <w:sz w:val="24"/>
+          <w:szCs w:val="24"/>
+        </w:rPr>
+        <w:t xml:space="preserve">znajdziemy minimum. Widoczne jest to na wykresie </w:t>
+      </w:r>
+      <w:r>
+        <w:rPr>
+          <w:sz w:val="24"/>
+          <w:szCs w:val="24"/>
+        </w:rPr>
+        <w:t>7</w:t>
+      </w:r>
+      <w:r>
+        <w:rPr>
+          <w:sz w:val="24"/>
+          <w:szCs w:val="24"/>
+        </w:rPr>
+        <w:t xml:space="preserve"> i </w:t>
+      </w:r>
+      <w:r>
+        <w:rPr>
+          <w:sz w:val="24"/>
+          <w:szCs w:val="24"/>
         </w:rPr>
         <w:t>8</w:t>
       </w:r>
       <w:r>
         <w:rPr>
-          <w:b/>
-          <w:bCs/>
-          <w:lang w:val="en-GB"/>
+          <w:sz w:val="24"/>
+          <w:szCs w:val="24"/>
         </w:rPr>
         <w:t>.</w:t>
       </w:r>
     </w:p>
     <w:p>
       <w:pPr>
-        <w:jc w:val="center"/>
-        <w:rPr>
-          <w:sz w:val="24"/>
-          <w:szCs w:val="24"/>
-          <w:lang w:val="en-GB"/>
-        </w:rPr>
-      </w:pPr>
-      <w:r>
-        <w:rPr>
-          <w:sz w:val="24"/>
-          <w:szCs w:val="24"/>
-          <w:lang w:val="en-GB"/>
-        </w:rPr>
-        <w:t>starting_x1 = 3, starting_x2 = 2</w:t>
-      </w:r>
-    </w:p>
-    <w:p>
-      <w:pPr>
-        <w:jc w:val="center"/>
-        <w:rPr>
-          <w:sz w:val="24"/>
-          <w:szCs w:val="24"/>
-          <w:lang w:val="en-GB"/>
-        </w:rPr>
-      </w:pPr>
-      <w:r>
-        <w:rPr>
-          <w:sz w:val="24"/>
-          <w:szCs w:val="24"/>
-          <w:lang w:val="en-GB"/>
-        </w:rPr>
-        <w:t>learn_rate = 1.001</w:t>
-      </w:r>
-    </w:p>
-    <w:p>
-      <w:pPr>
-        <w:jc w:val="center"/>
-        <w:rPr>
-          <w:sz w:val="24"/>
-          <w:szCs w:val="24"/>
-        </w:rPr>
-      </w:pPr>
-      <w:r>
-        <w:rPr>
-          <w:sz w:val="24"/>
-          <w:szCs w:val="24"/>
-        </w:rPr>
-        <w:t>Liczba iteracji – 100 (przyjęta maksymalna liczba iteracji)</w:t>
-      </w:r>
-    </w:p>
-    <w:p>
-      <w:pPr>
-        <w:jc w:val="center"/>
-      </w:pPr>
-    </w:p>
-    <w:p>
-      <w:pPr>
-        <w:jc w:val="center"/>
-      </w:pPr>
-    </w:p>
-    <w:p>
-      <w:pPr>
-        <w:jc w:val="center"/>
-      </w:pPr>
-    </w:p>
-    <w:p>
-      <w:pPr>
-        <w:jc w:val="center"/>
-      </w:pPr>
-    </w:p>
-    <w:p>
-      <w:pPr>
-        <w:jc w:val="center"/>
-        <w:rPr>
-          <w:b/>
-          <w:bCs/>
-          <w:sz w:val="24"/>
-          <w:szCs w:val="24"/>
-        </w:rPr>
-      </w:pPr>
-      <w:r>
-        <w:rPr>
-          <w:b/>
-          <w:bCs/>
-          <w:sz w:val="24"/>
-          <w:szCs w:val="24"/>
-        </w:rPr>
-        <w:t>Obserwacje i wnioski</w:t>
-      </w:r>
-    </w:p>
-    <w:p>
-      <w:pPr>
-        <w:rPr>
-          <w:sz w:val="24"/>
-          <w:szCs w:val="24"/>
-        </w:rPr>
-      </w:pPr>
-      <w:r>
-        <w:rPr>
-          <w:sz w:val="24"/>
-          <w:szCs w:val="24"/>
-        </w:rPr>
-        <w:t>Szybkość znalezienia minimum lokalnego zależy od wielkości kroku</w:t>
-      </w:r>
-      <w:r>
-        <w:rPr>
-          <w:sz w:val="24"/>
-          <w:szCs w:val="24"/>
-        </w:rPr>
-        <w:t>, więc</w:t>
+        <w:rPr>
+          <w:sz w:val="24"/>
+          <w:szCs w:val="24"/>
+        </w:rPr>
+      </w:pPr>
+      <w:r>
+        <w:rPr>
+          <w:sz w:val="24"/>
+          <w:szCs w:val="24"/>
+        </w:rPr>
+        <w:lastRenderedPageBreak/>
+        <w:t>Jeśli wartość kroku jest za mała, to na pewno znajdziemy minimum, ale będzie to bardzo powolne i zajmie o wiele za dużo iteracji algorytmu niż jest potrzebne.</w:t>
+      </w:r>
+      <w:r>
+        <w:rPr>
+          <w:sz w:val="24"/>
+          <w:szCs w:val="24"/>
+        </w:rPr>
+        <w:t xml:space="preserve"> Widać to na wykresie 2. Algorytm potrzebował aż 44 </w:t>
+      </w:r>
+      <w:r>
+        <w:rPr>
+          <w:sz w:val="24"/>
+          <w:szCs w:val="24"/>
+        </w:rPr>
+        <w:t>iteracji,</w:t>
+      </w:r>
+      <w:r>
+        <w:rPr>
+          <w:sz w:val="24"/>
+          <w:szCs w:val="24"/>
+        </w:rPr>
+        <w:t xml:space="preserve"> aby znaleźć minimum. Dla </w:t>
+      </w:r>
+      <w:r>
+        <w:rPr>
+          <w:sz w:val="24"/>
+          <w:szCs w:val="24"/>
+        </w:rPr>
+        <w:t>ponda 6 razy większej wartości</w:t>
       </w:r>
       <w:r>
         <w:rPr>
@@ -1900,128 +2318,6 @@
           <w:sz w:val="24"/>
           <w:szCs w:val="24"/>
         </w:rPr>
-        <w:t>j</w:t>
-      </w:r>
-      <w:r>
-        <w:rPr>
-          <w:sz w:val="24"/>
-          <w:szCs w:val="24"/>
-        </w:rPr>
-        <w:t xml:space="preserve">akoś </w:t>
-      </w:r>
-      <w:r>
-        <w:rPr>
-          <w:sz w:val="24"/>
-          <w:szCs w:val="24"/>
-        </w:rPr>
-        <w:t xml:space="preserve">zaimplementowanego przeze mnie </w:t>
-      </w:r>
-      <w:r>
-        <w:rPr>
-          <w:sz w:val="24"/>
-          <w:szCs w:val="24"/>
-        </w:rPr>
-        <w:t>algorytmu zależy od parametru learn_rate.</w:t>
-      </w:r>
-    </w:p>
-    <w:p>
-      <w:pPr>
-        <w:rPr>
-          <w:sz w:val="24"/>
-          <w:szCs w:val="24"/>
-        </w:rPr>
-      </w:pPr>
-      <w:r>
-        <w:rPr>
-          <w:sz w:val="24"/>
-          <w:szCs w:val="24"/>
-        </w:rPr>
-        <w:t xml:space="preserve">Dobrze dobrana wartość learn_rate powoduje, że szybko zbliżamy się do minimum, z każdą iteracją znacząco </w:t>
-      </w:r>
-      <w:r>
-        <w:rPr>
-          <w:sz w:val="24"/>
-          <w:szCs w:val="24"/>
-        </w:rPr>
-        <w:t xml:space="preserve">się do niego </w:t>
-      </w:r>
-      <w:r>
-        <w:rPr>
-          <w:sz w:val="24"/>
-          <w:szCs w:val="24"/>
-        </w:rPr>
-        <w:t>zbliżając.</w:t>
-      </w:r>
-    </w:p>
-    <w:p>
-      <w:pPr>
-        <w:rPr>
-          <w:sz w:val="24"/>
-          <w:szCs w:val="24"/>
-        </w:rPr>
-      </w:pPr>
-      <w:r>
-        <w:rPr>
-          <w:sz w:val="24"/>
-          <w:szCs w:val="24"/>
-        </w:rPr>
-        <w:t>Jeśli wybrana wartość wielkości kroku jest za duża, to możliwe jest, że nigdy nie znajdziemy lokalnego minimum. Nawet jeśli mamy trochę szczęścia I algorytm znajdzie jakieś minimum, to może to zająć bardzo dużo iteracji.</w:t>
-      </w:r>
-      <w:r>
-        <w:rPr>
-          <w:sz w:val="24"/>
-          <w:szCs w:val="24"/>
-        </w:rPr>
-        <w:t xml:space="preserve"> Sytuację to widać bardzo dobrze na wykresie 4 i 8. W obydwu przypadkach algorytm zatrzymał się po wcześniej zdefiniowanej liczbie kroków – inaczej mógłby działać w nieskończoność nie znajdując żadnego minimum.</w:t>
-      </w:r>
-      <w:r>
-        <w:rPr>
-          <w:sz w:val="24"/>
-          <w:szCs w:val="24"/>
-        </w:rPr>
-        <w:t xml:space="preserve"> Ale nawet z za dużą wartością learn_rate ciągle możliwe jest że, znajdziemy minimum. Widoczne jest to na wykresie 6 i 7.</w:t>
-      </w:r>
-    </w:p>
-    <w:p>
-      <w:pPr>
-        <w:rPr>
-          <w:sz w:val="24"/>
-          <w:szCs w:val="24"/>
-        </w:rPr>
-      </w:pPr>
-      <w:r>
-        <w:rPr>
-          <w:sz w:val="24"/>
-          <w:szCs w:val="24"/>
-        </w:rPr>
-        <w:t>Jeśli wartość kroku jest za mała, to na pewno znajdziemy minimum, ale będzie to bardzo powolne i zajmie o wiele za dużo iteracji algorytmu niż jest potrzebne.</w:t>
-      </w:r>
-      <w:r>
-        <w:rPr>
-          <w:sz w:val="24"/>
-          <w:szCs w:val="24"/>
-        </w:rPr>
-        <w:t xml:space="preserve"> Widać to na wykresie 2. Algorytm potrzebował aż 44 iteracji aby znaleźć minimum. Dla </w:t>
-      </w:r>
-      <w:r>
-        <w:rPr>
-          <w:sz w:val="24"/>
-          <w:szCs w:val="24"/>
-        </w:rPr>
-        <w:t>ponda 6 razy większej wartości</w:t>
-      </w:r>
-      <w:r>
-        <w:rPr>
-          <w:sz w:val="24"/>
-          <w:szCs w:val="24"/>
-        </w:rPr>
-        <w:t xml:space="preserve"> </w:t>
-      </w:r>
-      <w:r>
-        <w:rPr>
-          <w:sz w:val="24"/>
-          <w:szCs w:val="24"/>
-        </w:rPr>
         <w:t xml:space="preserve">learn_rate algorytm znajduje minimum tylko w 4 iteracje. </w:t>
       </w:r>
     </w:p>
@@ -2052,21 +2348,21 @@
           <w:sz w:val="24"/>
           <w:szCs w:val="24"/>
         </w:rPr>
-        <w:t xml:space="preserve"> Eksperymenty, które przedstawiają wykresy 1 i 3 mają taką samą wartość learn_rate, ale różny punkt startowy starting_x. Podejście z starting_x = 0.5 potrzebuje o 250% iteracji więcej niż to z </w:t>
-      </w:r>
-      <w:r>
-        <w:rPr>
-          <w:sz w:val="24"/>
-          <w:szCs w:val="24"/>
-        </w:rPr>
-        <w:t>starting_x = 0.</w:t>
-      </w:r>
-      <w:r>
-        <w:rPr>
-          <w:sz w:val="24"/>
-          <w:szCs w:val="24"/>
-        </w:rPr>
-        <w:t>4.</w:t>
+        <w:t xml:space="preserve"> Eksperymenty, które przedstawiają wykresy 1 i 3 mają taką samą wartość learn_rate, ale różny punkt startowy starting_x. Podejście z starting_x = 0.5 potrzebuje o 250% iteracji więcej niż to z starting_x = 0.4.</w:t>
+      </w:r>
+      <w:r>
+        <w:rPr>
+          <w:sz w:val="24"/>
+          <w:szCs w:val="24"/>
+        </w:rPr>
+        <w:t xml:space="preserve"> W przypadku funkcji f, punkt startowy</w:t>
+      </w:r>
+      <w:r>
+        <w:rPr>
+          <w:sz w:val="24"/>
+          <w:szCs w:val="24"/>
+        </w:rPr>
+        <w:t xml:space="preserve"> również ma znaczenie, ale dość niewielkie. Widać to porównując wynik algorytmu na wykresie 5 i 6.</w:t>
       </w:r>
     </w:p>
     <w:p>
@@ -2116,10 +2412,6 @@
     </w:sectPr>
   </w:body>
 </w:document>
-</file>
-
-<file path=word/numbering.xml><?xml version="1.0" encoding="utf-8"?>
-<w:numbering xmlns:wpc="http://schemas.microsoft.com/office/word/2010/wordprocessingCanvas" xmlns:cx="http://schemas.microsoft.com/office/drawing/2014/chartex" xmlns:cx1="http://schemas.microsoft.com/office/drawing/2015/9/8/chartex" xmlns:cx2="http://schemas.microsoft.com/office/drawing/2015/10/21/chartex" xmlns:cx3="http://schemas.microsoft.com/office/drawing/2016/5/9/chartex" xmlns:cx4="http://schemas.microsoft.com/office/drawing/2016/5/10/chartex" xmlns:cx5="http://schemas.microsoft.com/office/drawing/2016/5/11/chartex" xmlns:cx6="http://schemas.microsoft.com/office/drawing/2016/5/12/chartex" xmlns:cx7="http://schemas.microsoft.com/office/drawing/2016/5/13/chartex" xmlns:cx8="http://schemas.microsoft.com/office/drawing/2016/5/14/chartex" xmlns:mc="http://schemas.openxmlformats.org/markup-compatibility/2006" xmlns:aink="http://schemas.microsoft.com/office/drawing/2016/ink" xmlns:am3d="http://schemas.microsoft.com/office/drawing/2017/model3d" xmlns:o="urn:schemas-microsoft-com:office:office" xmlns:r="http://schemas.openxmlformats.org/officeDocument/2006/relationships" xmlns:m="http://schemas.openxmlformats.org/officeDocument/2006/math" xmlns:v="urn:schemas-microsoft-com:vml" xmlns:wp14="http://schemas.microsoft.com/office/word/2010/wordprocessingDrawing" xmlns:wp="http://schemas.openxmlformats.org/drawingml/2006/wordprocessingDrawing" xmlns:w10="urn:schemas-microsoft-com:office:word" xmlns:w="http://schemas.openxmlformats.org/wordprocessingml/2006/main" xmlns:w14="http://schemas.microsoft.com/office/word/2010/wordml" xmlns:w15="http://schemas.microsoft.com/office/word/2012/wordml" xmlns:w16cex="http://schemas.microsoft.com/office/word/2018/wordml/cex" xmlns:w16cid="http://schemas.microsoft.com/office/word/2016/wordml/cid" xmlns:w16="http://schemas.microsoft.com/office/word/2018/wordml" xmlns:w16sdtdh="http://schemas.microsoft.com/office/word/2020/wordml/sdtdatahash" xmlns:w16se="http://schemas.microsoft.com/office/word/2015/wordml/symex" xmlns:wpg="http://schemas.microsoft.com/office/word/2010/wordprocessingGroup" xmlns:wpi="http://schemas.microsoft.com/office/word/2010/wordprocessingInk" xmlns:wne="http://schemas.microsoft.com/office/word/2006/wordml" xmlns:wps="http://schemas.microsoft.com/office/word/2010/wordprocessingShape" mc:Ignorable="w14 w15 w16se w16cid w16 w16cex w16sdtdh wp14"/>
 </file>
 
 <file path=word/styles.xml><?xml version="1.0" encoding="utf-8"?>
@@ -2517,19 +2809,19 @@
     <w:lsdException w:name="Unresolved Mention" w:semiHidden="1" w:unhideWhenUsed="1"/>
     <w:lsdException w:name="Smart Link" w:semiHidden="1" w:unhideWhenUsed="1"/>
   </w:latentStyles>
-  <w:style w:type="paragraph" w:default="1" w:styleId="Normalny">
+  <w:style w:type="paragraph" w:default="1" w:styleId="Normal">
     <w:name w:val="Normal"/>
     <w:qFormat/>
-    <w:rsid w:val="00A638D1"/>
+    <w:rsid w:val="0012193D"/>
     <w:rPr>
       <w:lang w:val="pl-PL"/>
     </w:rPr>
   </w:style>
-  <w:style w:type="paragraph" w:styleId="Nagwek1">
+  <w:style w:type="paragraph" w:styleId="Heading1">
     <w:name w:val="heading 1"/>
-    <w:basedOn w:val="Normalny"/>
-    <w:next w:val="Normalny"/>
-    <w:link w:val="Nagwek1Znak"/>
+    <w:basedOn w:val="Normal"/>
+    <w:next w:val="Normal"/>
+    <w:link w:val="Heading1Char"/>
     <w:uiPriority w:val="9"/>
     <w:qFormat/>
     <w:rsid w:val="001D3CA9"/>
@@ -2546,11 +2838,11 @@
       <w:szCs w:val="32"/>
     </w:rPr>
   </w:style>
-  <w:style w:type="paragraph" w:styleId="Nagwek2">
+  <w:style w:type="paragraph" w:styleId="Heading2">
     <w:name w:val="heading 2"/>
-    <w:basedOn w:val="Normalny"/>
-    <w:next w:val="Normalny"/>
-    <w:link w:val="Nagwek2Znak"/>
+    <w:basedOn w:val="Normal"/>
+    <w:next w:val="Normal"/>
+    <w:link w:val="Heading2Char"/>
     <w:uiPriority w:val="9"/>
     <w:unhideWhenUsed/>
     <w:qFormat/>
@@ -2568,13 +2860,13 @@
       <w:szCs w:val="26"/>
     </w:rPr>
   </w:style>
-  <w:style w:type="character" w:default="1" w:styleId="Domylnaczcionkaakapitu">
+  <w:style w:type="character" w:default="1" w:styleId="DefaultParagraphFont">
     <w:name w:val="Default Paragraph Font"/>
     <w:uiPriority w:val="1"/>
     <w:semiHidden/>
     <w:unhideWhenUsed/>
   </w:style>
-  <w:style w:type="table" w:default="1" w:styleId="Standardowy">
+  <w:style w:type="table" w:default="1" w:styleId="TableNormal">
     <w:name w:val="Normal Table"/>
     <w:uiPriority w:val="99"/>
     <w:semiHidden/>
@@ -2589,16 +2881,16 @@
       </w:tblCellMar>
     </w:tblPr>
   </w:style>
-  <w:style w:type="numbering" w:default="1" w:styleId="Bezlisty">
+  <w:style w:type="numbering" w:default="1" w:styleId="NoList">
     <w:name w:val="No List"/>
     <w:uiPriority w:val="99"/>
     <w:semiHidden/>
     <w:unhideWhenUsed/>
   </w:style>
-  <w:style w:type="character" w:customStyle="1" w:styleId="Nagwek1Znak">
-    <w:name w:val="Nagłówek 1 Znak"/>
-    <w:basedOn w:val="Domylnaczcionkaakapitu"/>
-    <w:link w:val="Nagwek1"/>
+  <w:style w:type="character" w:customStyle="1" w:styleId="Heading1Char">
+    <w:name w:val="Heading 1 Char"/>
+    <w:basedOn w:val="DefaultParagraphFont"/>
+    <w:link w:val="Heading1"/>
     <w:uiPriority w:val="9"/>
     <w:rsid w:val="001D3CA9"/>
     <w:rPr>
@@ -2609,10 +2901,10 @@
       <w:lang w:val="pl-PL"/>
     </w:rPr>
   </w:style>
-  <w:style w:type="character" w:customStyle="1" w:styleId="Nagwek2Znak">
-    <w:name w:val="Nagłówek 2 Znak"/>
-    <w:basedOn w:val="Domylnaczcionkaakapitu"/>
-    <w:link w:val="Nagwek2"/>
+  <w:style w:type="character" w:customStyle="1" w:styleId="Heading2Char">
+    <w:name w:val="Heading 2 Char"/>
+    <w:basedOn w:val="DefaultParagraphFont"/>
+    <w:link w:val="Heading2"/>
     <w:uiPriority w:val="9"/>
     <w:rsid w:val="001D3CA9"/>
     <w:rPr>

</xml_diff>